<commit_message>
Added Lab Experiment 2
</commit_message>
<xml_diff>
--- a/Experiment_2/LAB_PROGRAM_2.docx
+++ b/Experiment_2/LAB_PROGRAM_2.docx
@@ -18,16 +18,26 @@
           <w:sz w:val="72"/>
           <w:szCs w:val="72"/>
         </w:rPr>
-        <w:t>Sushmita Pal</w:t>
-      </w:r>
-      <w:r>
+        <w:t>Jagraj Singh</w:t>
+      </w:r>
+    </w:p>
+    <w:p>
+      <w:pPr>
+        <w:spacing w:before="240" w:after="0"/>
+        <w:jc w:val="center"/>
         <w:rPr>
           <w:rFonts w:ascii="Times New Roman" w:hAnsi="Times New Roman" w:cs="Times New Roman"/>
           <w:sz w:val="72"/>
           <w:szCs w:val="72"/>
         </w:rPr>
-        <w:br/>
-        <w:t>00576807218</w:t>
+      </w:pPr>
+      <w:r>
+        <w:rPr>
+          <w:rFonts w:ascii="Times New Roman" w:hAnsi="Times New Roman" w:cs="Times New Roman"/>
+          <w:sz w:val="72"/>
+          <w:szCs w:val="72"/>
+        </w:rPr>
+        <w:t>04713202717</w:t>
       </w:r>
     </w:p>
     <w:p>
@@ -46,7 +56,15 @@
           <w:sz w:val="72"/>
           <w:szCs w:val="72"/>
         </w:rPr>
-        <w:t>CSE- 3</w:t>
+        <w:t xml:space="preserve">CSE- </w:t>
+      </w:r>
+      <w:r>
+        <w:rPr>
+          <w:rFonts w:ascii="Times New Roman" w:hAnsi="Times New Roman" w:cs="Times New Roman"/>
+          <w:sz w:val="72"/>
+          <w:szCs w:val="72"/>
+        </w:rPr>
+        <w:t>1</w:t>
       </w:r>
     </w:p>
     <w:p>
@@ -180,13 +198,23 @@
           <w:szCs w:val="40"/>
         </w:rPr>
       </w:pPr>
+      <w:proofErr w:type="spellStart"/>
       <w:r>
         <w:rPr>
           <w:rFonts w:ascii="Times New Roman" w:hAnsi="Times New Roman" w:cs="Times New Roman"/>
           <w:sz w:val="40"/>
           <w:szCs w:val="40"/>
         </w:rPr>
-        <w:t xml:space="preserve">Github link : </w:t>
+        <w:t>Github</w:t>
+      </w:r>
+      <w:proofErr w:type="spellEnd"/>
+      <w:r>
+        <w:rPr>
+          <w:rFonts w:ascii="Times New Roman" w:hAnsi="Times New Roman" w:cs="Times New Roman"/>
+          <w:sz w:val="40"/>
+          <w:szCs w:val="40"/>
+        </w:rPr>
+        <w:t xml:space="preserve"> link : </w:t>
       </w:r>
       <w:hyperlink r:id="rId5" w:history="1">
         <w:r>
@@ -298,7 +326,27 @@
           <w:sz w:val="28"/>
           <w:szCs w:val="28"/>
         </w:rPr>
-        <w:t>Implementation of decision tree on a breast cancer dataset using sklearn in python</w:t>
+        <w:t xml:space="preserve">Implementation of decision tree on a breast cancer dataset using </w:t>
+      </w:r>
+      <w:proofErr w:type="spellStart"/>
+      <w:r>
+        <w:rPr>
+          <w:rFonts w:ascii="Times New Roman" w:hAnsi="Times New Roman" w:cs="Times New Roman"/>
+          <w:spacing w:val="3"/>
+          <w:sz w:val="28"/>
+          <w:szCs w:val="28"/>
+        </w:rPr>
+        <w:t>sklearn</w:t>
+      </w:r>
+      <w:proofErr w:type="spellEnd"/>
+      <w:r>
+        <w:rPr>
+          <w:rFonts w:ascii="Times New Roman" w:hAnsi="Times New Roman" w:cs="Times New Roman"/>
+          <w:spacing w:val="3"/>
+          <w:sz w:val="28"/>
+          <w:szCs w:val="28"/>
+        </w:rPr>
+        <w:t xml:space="preserve"> in python</w:t>
       </w:r>
       <w:r>
         <w:rPr>

</xml_diff>